<commit_message>
add front end of item list
</commit_message>
<xml_diff>
--- a/doc/question.docx
+++ b/doc/question.docx
@@ -563,40 +563,38 @@
     <w:p>
       <w:pPr>
         <w:rPr>
-          <w:rFonts w:hint="eastAsia"/>
-          <w:color w:val="000000"/>
-          <w:sz w:val="22"/>
-        </w:rPr>
-      </w:pPr>
-    </w:p>
-    <w:p>
-      <w:pPr>
-        <w:rPr>
-          <w:color w:val="000000"/>
-          <w:sz w:val="22"/>
-        </w:rPr>
-      </w:pPr>
-    </w:p>
-    <w:p>
-      <w:pPr>
-        <w:rPr>
-          <w:color w:val="000000"/>
-          <w:sz w:val="22"/>
-        </w:rPr>
-      </w:pPr>
-    </w:p>
-    <w:p>
-      <w:pPr>
-        <w:rPr>
-          <w:color w:val="000000"/>
-          <w:sz w:val="22"/>
-        </w:rPr>
-      </w:pPr>
-    </w:p>
-    <w:p>
-      <w:pPr>
-        <w:rPr>
-          <w:rFonts w:hint="eastAsia"/>
+          <w:color w:val="000000"/>
+          <w:sz w:val="22"/>
+        </w:rPr>
+      </w:pPr>
+    </w:p>
+    <w:p>
+      <w:pPr>
+        <w:rPr>
+          <w:color w:val="000000"/>
+          <w:sz w:val="22"/>
+        </w:rPr>
+      </w:pPr>
+    </w:p>
+    <w:p>
+      <w:pPr>
+        <w:rPr>
+          <w:color w:val="000000"/>
+          <w:sz w:val="22"/>
+        </w:rPr>
+      </w:pPr>
+    </w:p>
+    <w:p>
+      <w:pPr>
+        <w:rPr>
+          <w:color w:val="000000"/>
+          <w:sz w:val="22"/>
+        </w:rPr>
+      </w:pPr>
+    </w:p>
+    <w:p>
+      <w:pPr>
+        <w:rPr>
           <w:color w:val="000000"/>
           <w:sz w:val="22"/>
         </w:rPr>
@@ -730,7 +728,7 @@
     <w:p>
       <w:pPr>
         <w:rPr>
-          <w:rFonts w:hint="eastAsia"/>
+          <w:sz w:val="22"/>
         </w:rPr>
       </w:pPr>
       <w:r>
@@ -761,7 +759,59 @@
         </w:rPr>
         <w:t>。</w:t>
       </w:r>
+    </w:p>
+    <w:p>
+      <w:pPr>
+        <w:rPr>
+          <w:color w:val="FF0000"/>
+          <w:sz w:val="22"/>
+        </w:rPr>
+      </w:pPr>
+      <w:r>
+        <w:rPr>
+          <w:sz w:val="22"/>
+        </w:rPr>
+        <w:tab/>
+      </w:r>
       <w:bookmarkStart w:id="0" w:name="_GoBack"/>
+      <w:r>
+        <w:rPr>
+          <w:rFonts w:hint="eastAsia"/>
+          <w:color w:val="FF0000"/>
+          <w:sz w:val="22"/>
+        </w:rPr>
+        <w:t>不能互相看见，统计信息也只看各自的统计信息</w:t>
+      </w:r>
+    </w:p>
+    <w:p>
+      <w:pPr>
+        <w:rPr>
+          <w:rFonts w:hint="eastAsia"/>
+          <w:color w:val="FF0000"/>
+          <w:sz w:val="22"/>
+        </w:rPr>
+      </w:pPr>
+      <w:r>
+        <w:rPr>
+          <w:color w:val="FF0000"/>
+          <w:sz w:val="22"/>
+        </w:rPr>
+        <w:tab/>
+      </w:r>
+      <w:r>
+        <w:rPr>
+          <w:color w:val="FF0000"/>
+          <w:sz w:val="22"/>
+        </w:rPr>
+        <w:t>其他人可以选择登录名来看各个员工</w:t>
+      </w:r>
+      <w:r>
+        <w:rPr>
+          <w:color w:val="FF0000"/>
+          <w:sz w:val="22"/>
+        </w:rPr>
+        <w:t>的统计信息</w:t>
+      </w:r>
       <w:bookmarkEnd w:id="0"/>
     </w:p>
     <w:sectPr>

</xml_diff>